<commit_message>
Edit log files content and word file
</commit_message>
<xml_diff>
--- a/דוח אבטחת סיסמאות.docx
+++ b/דוח אבטחת סיסמאות.docx
@@ -53,13 +53,7 @@
         <w:rPr>
           <w:rtl w:val="true"/>
         </w:rPr>
-        <w:t>ע</w:t>
-      </w:r>
-      <w:r>
-        <w:rPr>
-          <w:rtl w:val="true"/>
-        </w:rPr>
-        <w:t>ומר רשף</w:t>
+        <w:t>עומר רשף</w:t>
       </w:r>
       <w:r>
         <w:rPr>
@@ -322,50 +316,36 @@
           <w:rFonts w:cs="Carlito"/>
           <w:rtl w:val="true"/>
         </w:rPr>
-        <w:t>תוצאות הניסויים וניתו</w:t>
+        <w:t xml:space="preserve">תוצאות הניסויים וניתוחם </w:t>
       </w:r>
       <w:r>
         <w:rPr>
           <w:rFonts w:cs="Carlito"/>
           <w:rtl w:val="true"/>
         </w:rPr>
-        <w:t xml:space="preserve">חם </w:t>
+        <w:t xml:space="preserve">...................................................................................... </w:t>
       </w:r>
       <w:r>
         <w:rPr>
           <w:rFonts w:cs="Carlito"/>
-          <w:rtl w:val="true"/>
-        </w:rPr>
-        <w:t xml:space="preserve">...................................................................................... </w:t>
-      </w:r>
+        </w:rPr>
+        <w:t>6</w:t>
+      </w:r>
+    </w:p>
+    <w:p>
+      <w:pPr>
+        <w:pStyle w:val="Normal"/>
+        <w:bidi w:val="1"/>
+        <w:spacing w:before="360" w:after="80"/>
+        <w:jc w:val="left"/>
+        <w:rPr/>
+      </w:pPr>
       <w:r>
         <w:rPr>
           <w:rFonts w:cs="Carlito"/>
-        </w:rPr>
-        <w:t>6</w:t>
-      </w:r>
-    </w:p>
-    <w:p>
-      <w:pPr>
-        <w:pStyle w:val="Normal"/>
-        <w:bidi w:val="1"/>
-        <w:spacing w:before="360" w:after="80"/>
-        <w:jc w:val="left"/>
-        <w:rPr/>
-      </w:pPr>
-      <w:r>
-        <w:rPr>
-          <w:rFonts w:cs="Carlito"/>
-          <w:rtl w:val="true"/>
-        </w:rPr>
-        <w:t>תיעוד התקיפות ב</w:t>
-      </w:r>
-      <w:r>
-        <w:rPr>
-          <w:rFonts w:cs="Carlito"/>
-          <w:rtl w:val="true"/>
-        </w:rPr>
-        <w:t xml:space="preserve">קבצי לוג </w:t>
+          <w:rtl w:val="true"/>
+        </w:rPr>
+        <w:t xml:space="preserve">תיעוד התקיפות בקבצי לוג </w:t>
       </w:r>
       <w:r>
         <w:rPr>
@@ -5337,7 +5317,7 @@
         <w:rPr>
           <w:rtl w:val="true"/>
         </w:rPr>
-        <w:t>ההתנהגות המערכתית — האטה</w:t>
+        <w:t>ההתנהגות של האטה</w:t>
       </w:r>
       <w:r>
         <w:rPr>
@@ -5361,7 +5341,7 @@
         <w:rPr>
           <w:rtl w:val="true"/>
         </w:rPr>
-        <w:t>או כישלון עקבי של התוקף — משקפת את מה שהיה מתרחש גם במתקפה אמיתית בהיקפים גדולים</w:t>
+        <w:t>או כישלון עקבי של התוקף משקפת את מה שהיה מתרחש גם במתקפה אמיתית בהיקפים גדולים</w:t>
       </w:r>
       <w:r>
         <w:rPr>
@@ -5819,13 +5799,7 @@
         <w:rPr>
           <w:rtl w:val="true"/>
         </w:rPr>
-        <w:t>תוצאות הניסויים וניתוח</w:t>
-      </w:r>
-      <w:r>
-        <w:rPr>
-          <w:rtl w:val="true"/>
-        </w:rPr>
-        <w:t>ם</w:t>
+        <w:t>תוצאות הניסויים וניתוחם</w:t>
       </w:r>
     </w:p>
     <w:p>
@@ -6421,6 +6395,789 @@
         <w:t>Bruteforce</w:t>
       </w:r>
     </w:p>
+    <w:tbl>
+      <w:tblPr>
+        <w:bidiVisual w:val="true"/>
+        <w:tblW w:w="5000" w:type="pct"/>
+        <w:jc w:val="left"/>
+        <w:tblInd w:w="55" w:type="dxa"/>
+        <w:tblLayout w:type="fixed"/>
+        <w:tblCellMar>
+          <w:top w:w="55" w:type="dxa"/>
+          <w:left w:w="55" w:type="dxa"/>
+          <w:bottom w:w="55" w:type="dxa"/>
+          <w:right w:w="55" w:type="dxa"/>
+        </w:tblCellMar>
+      </w:tblPr>
+      <w:tblGrid>
+        <w:gridCol w:w="1030"/>
+        <w:gridCol w:w="2321"/>
+        <w:gridCol w:w="2837"/>
+        <w:gridCol w:w="2838"/>
+      </w:tblGrid>
+      <w:tr>
+        <w:trPr/>
+        <w:tc>
+          <w:tcPr>
+            <w:tcW w:w="1030" w:type="dxa"/>
+            <w:tcBorders>
+              <w:top w:val="single" w:sz="4" w:space="0" w:color="000000"/>
+              <w:left w:val="single" w:sz="4" w:space="0" w:color="000000"/>
+              <w:bottom w:val="single" w:sz="4" w:space="0" w:color="000000"/>
+            </w:tcBorders>
+          </w:tcPr>
+          <w:p>
+            <w:pPr>
+              <w:pStyle w:val="TableContents"/>
+              <w:bidi w:val="1"/>
+              <w:spacing w:before="0" w:after="160"/>
+              <w:jc w:val="left"/>
+              <w:rPr/>
+            </w:pPr>
+            <w:r>
+              <w:rPr>
+                <w:rtl w:val="true"/>
+              </w:rPr>
+              <w:t>מנגנון גיבוב</w:t>
+            </w:r>
+          </w:p>
+        </w:tc>
+        <w:tc>
+          <w:tcPr>
+            <w:tcW w:w="2321" w:type="dxa"/>
+            <w:tcBorders>
+              <w:top w:val="single" w:sz="4" w:space="0" w:color="000000"/>
+              <w:left w:val="single" w:sz="4" w:space="0" w:color="000000"/>
+              <w:bottom w:val="single" w:sz="4" w:space="0" w:color="000000"/>
+            </w:tcBorders>
+          </w:tcPr>
+          <w:p>
+            <w:pPr>
+              <w:pStyle w:val="TableContents"/>
+              <w:bidi w:val="1"/>
+              <w:spacing w:before="0" w:after="160"/>
+              <w:jc w:val="left"/>
+              <w:rPr/>
+            </w:pPr>
+            <w:r>
+              <w:rPr>
+                <w:rtl w:val="true"/>
+              </w:rPr>
+              <w:t>מנגנוני הגנה דלוקים</w:t>
+            </w:r>
+          </w:p>
+        </w:tc>
+        <w:tc>
+          <w:tcPr>
+            <w:tcW w:w="2837" w:type="dxa"/>
+            <w:tcBorders>
+              <w:top w:val="single" w:sz="4" w:space="0" w:color="000000"/>
+              <w:left w:val="single" w:sz="4" w:space="0" w:color="000000"/>
+              <w:bottom w:val="single" w:sz="4" w:space="0" w:color="000000"/>
+            </w:tcBorders>
+          </w:tcPr>
+          <w:p>
+            <w:pPr>
+              <w:pStyle w:val="TableContents"/>
+              <w:bidi w:val="1"/>
+              <w:spacing w:before="0" w:after="160"/>
+              <w:jc w:val="left"/>
+              <w:rPr/>
+            </w:pPr>
+            <w:r>
+              <w:rPr>
+                <w:rtl w:val="true"/>
+              </w:rPr>
+              <w:t>ניסיונות חיבור בשנייה</w:t>
+            </w:r>
+          </w:p>
+        </w:tc>
+        <w:tc>
+          <w:tcPr>
+            <w:tcW w:w="2838" w:type="dxa"/>
+            <w:tcBorders>
+              <w:top w:val="single" w:sz="4" w:space="0" w:color="000000"/>
+              <w:left w:val="single" w:sz="4" w:space="0" w:color="000000"/>
+              <w:bottom w:val="single" w:sz="4" w:space="0" w:color="000000"/>
+              <w:right w:val="single" w:sz="4" w:space="0" w:color="000000"/>
+            </w:tcBorders>
+          </w:tcPr>
+          <w:p>
+            <w:pPr>
+              <w:pStyle w:val="TableContents"/>
+              <w:bidi w:val="1"/>
+              <w:spacing w:before="0" w:after="160"/>
+              <w:jc w:val="left"/>
+              <w:rPr/>
+            </w:pPr>
+            <w:r>
+              <w:rPr>
+                <w:rtl w:val="true"/>
+              </w:rPr>
+              <w:t>תוצאה</w:t>
+            </w:r>
+          </w:p>
+        </w:tc>
+      </w:tr>
+      <w:tr>
+        <w:trPr/>
+        <w:tc>
+          <w:tcPr>
+            <w:tcW w:w="1030" w:type="dxa"/>
+            <w:tcBorders>
+              <w:left w:val="single" w:sz="4" w:space="0" w:color="000000"/>
+              <w:bottom w:val="single" w:sz="4" w:space="0" w:color="000000"/>
+            </w:tcBorders>
+          </w:tcPr>
+          <w:p>
+            <w:pPr>
+              <w:pStyle w:val="TableContents"/>
+              <w:bidi w:val="1"/>
+              <w:spacing w:before="0" w:after="160"/>
+              <w:jc w:val="left"/>
+              <w:rPr/>
+            </w:pPr>
+            <w:r>
+              <w:rPr/>
+              <w:t>Bcrypt</w:t>
+            </w:r>
+          </w:p>
+        </w:tc>
+        <w:tc>
+          <w:tcPr>
+            <w:tcW w:w="2321" w:type="dxa"/>
+            <w:tcBorders>
+              <w:left w:val="single" w:sz="4" w:space="0" w:color="000000"/>
+              <w:bottom w:val="single" w:sz="4" w:space="0" w:color="000000"/>
+            </w:tcBorders>
+          </w:tcPr>
+          <w:p>
+            <w:pPr>
+              <w:pStyle w:val="TableContents"/>
+              <w:bidi w:val="1"/>
+              <w:spacing w:before="0" w:after="160"/>
+              <w:jc w:val="left"/>
+              <w:rPr/>
+            </w:pPr>
+            <w:r>
+              <w:rPr/>
+              <w:t>SALT, RATE LIMITING</w:t>
+            </w:r>
+          </w:p>
+        </w:tc>
+        <w:tc>
+          <w:tcPr>
+            <w:tcW w:w="2837" w:type="dxa"/>
+            <w:tcBorders>
+              <w:left w:val="single" w:sz="4" w:space="0" w:color="000000"/>
+              <w:bottom w:val="single" w:sz="4" w:space="0" w:color="000000"/>
+            </w:tcBorders>
+          </w:tcPr>
+          <w:p>
+            <w:pPr>
+              <w:pStyle w:val="TableContents"/>
+              <w:bidi w:val="1"/>
+              <w:spacing w:before="0" w:after="160"/>
+              <w:jc w:val="left"/>
+              <w:rPr>
+                <w:rFonts w:cs="Carlito"/>
+              </w:rPr>
+            </w:pPr>
+            <w:r>
+              <w:rPr>
+                <w:rFonts w:cs="Carlito"/>
+              </w:rPr>
+              <w:t>5</w:t>
+            </w:r>
+            <w:r>
+              <w:rPr>
+                <w:rFonts w:cs="Carlito"/>
+                <w:rtl w:val="true"/>
+              </w:rPr>
+              <w:br/>
+            </w:r>
+            <w:r>
+              <w:rPr>
+                <w:rFonts w:cs="Carlito"/>
+                <w:rtl w:val="true"/>
+              </w:rPr>
+              <w:t>לאחר הגעה למקסימום ניסיונות</w:t>
+            </w:r>
+            <w:r>
+              <w:rPr>
+                <w:rFonts w:cs="Carlito"/>
+                <w:rtl w:val="true"/>
+              </w:rPr>
+              <w:t xml:space="preserve">, </w:t>
+            </w:r>
+            <w:r>
+              <w:rPr>
+                <w:rFonts w:cs="Carlito"/>
+                <w:rtl w:val="true"/>
+              </w:rPr>
+              <w:t>כל ניסיון חיבור נדחה מיד ונענה בשלילה</w:t>
+            </w:r>
+          </w:p>
+        </w:tc>
+        <w:tc>
+          <w:tcPr>
+            <w:tcW w:w="2838" w:type="dxa"/>
+            <w:tcBorders>
+              <w:left w:val="single" w:sz="4" w:space="0" w:color="000000"/>
+              <w:bottom w:val="single" w:sz="4" w:space="0" w:color="000000"/>
+              <w:right w:val="single" w:sz="4" w:space="0" w:color="000000"/>
+            </w:tcBorders>
+          </w:tcPr>
+          <w:p>
+            <w:pPr>
+              <w:pStyle w:val="TableContents"/>
+              <w:bidi w:val="1"/>
+              <w:spacing w:before="0" w:after="160"/>
+              <w:jc w:val="left"/>
+              <w:rPr>
+                <w:rFonts w:cs="Carlito"/>
+              </w:rPr>
+            </w:pPr>
+            <w:r>
+              <w:rPr>
+                <w:rFonts w:cs="Carlito"/>
+                <w:rtl w:val="true"/>
+              </w:rPr>
+              <w:t>כישלון – לאחר חמשת נסיונות התחברות התוקף נכנס להשהייה שמונעת ממנו להמשיך את התקיפה</w:t>
+            </w:r>
+          </w:p>
+        </w:tc>
+      </w:tr>
+      <w:tr>
+        <w:trPr/>
+        <w:tc>
+          <w:tcPr>
+            <w:tcW w:w="1030" w:type="dxa"/>
+            <w:tcBorders>
+              <w:left w:val="single" w:sz="4" w:space="0" w:color="000000"/>
+              <w:bottom w:val="single" w:sz="4" w:space="0" w:color="000000"/>
+            </w:tcBorders>
+          </w:tcPr>
+          <w:p>
+            <w:pPr>
+              <w:pStyle w:val="TableContents"/>
+              <w:bidi w:val="1"/>
+              <w:spacing w:before="0" w:after="160"/>
+              <w:jc w:val="left"/>
+              <w:rPr/>
+            </w:pPr>
+            <w:r>
+              <w:rPr/>
+              <w:t>Bcrypt</w:t>
+            </w:r>
+          </w:p>
+        </w:tc>
+        <w:tc>
+          <w:tcPr>
+            <w:tcW w:w="2321" w:type="dxa"/>
+            <w:tcBorders>
+              <w:left w:val="single" w:sz="4" w:space="0" w:color="000000"/>
+              <w:bottom w:val="single" w:sz="4" w:space="0" w:color="000000"/>
+            </w:tcBorders>
+          </w:tcPr>
+          <w:p>
+            <w:pPr>
+              <w:pStyle w:val="TableContents"/>
+              <w:bidi w:val="1"/>
+              <w:spacing w:before="0" w:after="160"/>
+              <w:jc w:val="left"/>
+              <w:rPr/>
+            </w:pPr>
+            <w:r>
+              <w:rPr/>
+              <w:t>SALT, LOCKOUT</w:t>
+            </w:r>
+          </w:p>
+        </w:tc>
+        <w:tc>
+          <w:tcPr>
+            <w:tcW w:w="2837" w:type="dxa"/>
+            <w:tcBorders>
+              <w:left w:val="single" w:sz="4" w:space="0" w:color="000000"/>
+              <w:bottom w:val="single" w:sz="4" w:space="0" w:color="000000"/>
+            </w:tcBorders>
+          </w:tcPr>
+          <w:p>
+            <w:pPr>
+              <w:pStyle w:val="TableContents"/>
+              <w:bidi w:val="1"/>
+              <w:spacing w:before="0" w:after="160"/>
+              <w:jc w:val="left"/>
+              <w:rPr>
+                <w:rFonts w:cs="Carlito"/>
+              </w:rPr>
+            </w:pPr>
+            <w:r>
+              <w:rPr>
+                <w:rFonts w:cs="Carlito"/>
+              </w:rPr>
+              <w:t>5</w:t>
+            </w:r>
+            <w:r>
+              <w:rPr>
+                <w:rFonts w:cs="Carlito"/>
+                <w:rtl w:val="true"/>
+              </w:rPr>
+              <w:br/>
+            </w:r>
+            <w:r>
+              <w:rPr>
+                <w:rFonts w:cs="Carlito"/>
+                <w:rtl w:val="true"/>
+              </w:rPr>
+              <w:t>לאחר הנעילה</w:t>
+            </w:r>
+            <w:r>
+              <w:rPr>
+                <w:rFonts w:cs="Carlito"/>
+                <w:rtl w:val="true"/>
+              </w:rPr>
+              <w:t xml:space="preserve">, </w:t>
+            </w:r>
+            <w:r>
+              <w:rPr>
+                <w:rFonts w:cs="Carlito"/>
+                <w:rtl w:val="true"/>
+              </w:rPr>
+              <w:t>כל ניסיון חיבור נדחה מיד ונענה בשלילה</w:t>
+            </w:r>
+          </w:p>
+        </w:tc>
+        <w:tc>
+          <w:tcPr>
+            <w:tcW w:w="2838" w:type="dxa"/>
+            <w:tcBorders>
+              <w:left w:val="single" w:sz="4" w:space="0" w:color="000000"/>
+              <w:bottom w:val="single" w:sz="4" w:space="0" w:color="000000"/>
+              <w:right w:val="single" w:sz="4" w:space="0" w:color="000000"/>
+            </w:tcBorders>
+          </w:tcPr>
+          <w:p>
+            <w:pPr>
+              <w:pStyle w:val="TableContents"/>
+              <w:bidi w:val="1"/>
+              <w:spacing w:before="0" w:after="160"/>
+              <w:jc w:val="left"/>
+              <w:rPr>
+                <w:rFonts w:cs="Carlito"/>
+              </w:rPr>
+            </w:pPr>
+            <w:r>
+              <w:rPr>
+                <w:rFonts w:cs="Carlito"/>
+                <w:rtl w:val="true"/>
+              </w:rPr>
+              <w:t>כישלון – לאחר ניסיון ההתחבורת החמישית התקיפה נחסמה</w:t>
+            </w:r>
+          </w:p>
+        </w:tc>
+      </w:tr>
+      <w:tr>
+        <w:trPr/>
+        <w:tc>
+          <w:tcPr>
+            <w:tcW w:w="1030" w:type="dxa"/>
+            <w:tcBorders>
+              <w:left w:val="single" w:sz="4" w:space="0" w:color="000000"/>
+              <w:bottom w:val="single" w:sz="4" w:space="0" w:color="000000"/>
+            </w:tcBorders>
+          </w:tcPr>
+          <w:p>
+            <w:pPr>
+              <w:pStyle w:val="TableContents"/>
+              <w:bidi w:val="1"/>
+              <w:spacing w:before="0" w:after="160"/>
+              <w:jc w:val="left"/>
+              <w:rPr/>
+            </w:pPr>
+            <w:r>
+              <w:rPr/>
+              <w:t>Argon2</w:t>
+            </w:r>
+          </w:p>
+        </w:tc>
+        <w:tc>
+          <w:tcPr>
+            <w:tcW w:w="2321" w:type="dxa"/>
+            <w:tcBorders>
+              <w:left w:val="single" w:sz="4" w:space="0" w:color="000000"/>
+              <w:bottom w:val="single" w:sz="4" w:space="0" w:color="000000"/>
+            </w:tcBorders>
+          </w:tcPr>
+          <w:p>
+            <w:pPr>
+              <w:pStyle w:val="TableContents"/>
+              <w:bidi w:val="1"/>
+              <w:spacing w:before="0" w:after="160"/>
+              <w:jc w:val="left"/>
+              <w:rPr/>
+            </w:pPr>
+            <w:r>
+              <w:rPr/>
+              <w:t>SALT, PEPPER</w:t>
+            </w:r>
+          </w:p>
+        </w:tc>
+        <w:tc>
+          <w:tcPr>
+            <w:tcW w:w="2837" w:type="dxa"/>
+            <w:tcBorders>
+              <w:left w:val="single" w:sz="4" w:space="0" w:color="000000"/>
+              <w:bottom w:val="single" w:sz="4" w:space="0" w:color="000000"/>
+            </w:tcBorders>
+          </w:tcPr>
+          <w:p>
+            <w:pPr>
+              <w:pStyle w:val="TableContents"/>
+              <w:bidi w:val="1"/>
+              <w:spacing w:before="0" w:after="160"/>
+              <w:jc w:val="left"/>
+              <w:rPr>
+                <w:rFonts w:cs="Carlito"/>
+              </w:rPr>
+            </w:pPr>
+            <w:r>
+              <w:rPr>
+                <w:rFonts w:cs="Carlito"/>
+              </w:rPr>
+              <w:t>3</w:t>
+            </w:r>
+          </w:p>
+        </w:tc>
+        <w:tc>
+          <w:tcPr>
+            <w:tcW w:w="2838" w:type="dxa"/>
+            <w:tcBorders>
+              <w:left w:val="single" w:sz="4" w:space="0" w:color="000000"/>
+              <w:bottom w:val="single" w:sz="4" w:space="0" w:color="000000"/>
+              <w:right w:val="single" w:sz="4" w:space="0" w:color="000000"/>
+            </w:tcBorders>
+          </w:tcPr>
+          <w:p>
+            <w:pPr>
+              <w:pStyle w:val="TableContents"/>
+              <w:bidi w:val="1"/>
+              <w:spacing w:before="0" w:after="160"/>
+              <w:jc w:val="left"/>
+              <w:rPr>
+                <w:rFonts w:cs="Carlito"/>
+              </w:rPr>
+            </w:pPr>
+            <w:r>
+              <w:rPr>
+                <w:rFonts w:cs="Carlito"/>
+                <w:rtl w:val="true"/>
+              </w:rPr>
+              <w:t>הצלחה</w:t>
+            </w:r>
+          </w:p>
+        </w:tc>
+      </w:tr>
+      <w:tr>
+        <w:trPr/>
+        <w:tc>
+          <w:tcPr>
+            <w:tcW w:w="1030" w:type="dxa"/>
+            <w:tcBorders>
+              <w:left w:val="single" w:sz="4" w:space="0" w:color="000000"/>
+              <w:bottom w:val="single" w:sz="4" w:space="0" w:color="000000"/>
+            </w:tcBorders>
+          </w:tcPr>
+          <w:p>
+            <w:pPr>
+              <w:pStyle w:val="TableContents"/>
+              <w:bidi w:val="1"/>
+              <w:spacing w:before="0" w:after="160"/>
+              <w:jc w:val="left"/>
+              <w:rPr/>
+            </w:pPr>
+            <w:r>
+              <w:rPr/>
+              <w:t>sha256</w:t>
+            </w:r>
+          </w:p>
+        </w:tc>
+        <w:tc>
+          <w:tcPr>
+            <w:tcW w:w="2321" w:type="dxa"/>
+            <w:tcBorders>
+              <w:left w:val="single" w:sz="4" w:space="0" w:color="000000"/>
+              <w:bottom w:val="single" w:sz="4" w:space="0" w:color="000000"/>
+            </w:tcBorders>
+          </w:tcPr>
+          <w:p>
+            <w:pPr>
+              <w:pStyle w:val="TableContents"/>
+              <w:bidi w:val="1"/>
+              <w:spacing w:before="0" w:after="160"/>
+              <w:jc w:val="left"/>
+              <w:rPr/>
+            </w:pPr>
+            <w:r>
+              <w:rPr/>
+              <w:t>SALT, TOTP</w:t>
+            </w:r>
+          </w:p>
+        </w:tc>
+        <w:tc>
+          <w:tcPr>
+            <w:tcW w:w="2837" w:type="dxa"/>
+            <w:tcBorders>
+              <w:left w:val="single" w:sz="4" w:space="0" w:color="000000"/>
+              <w:bottom w:val="single" w:sz="4" w:space="0" w:color="000000"/>
+            </w:tcBorders>
+          </w:tcPr>
+          <w:p>
+            <w:pPr>
+              <w:pStyle w:val="TableContents"/>
+              <w:bidi w:val="1"/>
+              <w:spacing w:before="0" w:after="160"/>
+              <w:jc w:val="left"/>
+              <w:rPr>
+                <w:rFonts w:cs="Carlito"/>
+              </w:rPr>
+            </w:pPr>
+            <w:r>
+              <w:rPr>
+                <w:rFonts w:cs="Carlito"/>
+              </w:rPr>
+              <w:t>102</w:t>
+            </w:r>
+          </w:p>
+        </w:tc>
+        <w:tc>
+          <w:tcPr>
+            <w:tcW w:w="2838" w:type="dxa"/>
+            <w:tcBorders>
+              <w:left w:val="single" w:sz="4" w:space="0" w:color="000000"/>
+              <w:bottom w:val="single" w:sz="4" w:space="0" w:color="000000"/>
+              <w:right w:val="single" w:sz="4" w:space="0" w:color="000000"/>
+            </w:tcBorders>
+          </w:tcPr>
+          <w:p>
+            <w:pPr>
+              <w:pStyle w:val="TableContents"/>
+              <w:bidi w:val="1"/>
+              <w:spacing w:before="0" w:after="160"/>
+              <w:jc w:val="left"/>
+              <w:rPr>
+                <w:rFonts w:cs="Carlito"/>
+              </w:rPr>
+            </w:pPr>
+            <w:r>
+              <w:rPr>
+                <w:rFonts w:cs="Carlito"/>
+                <w:rtl w:val="true"/>
+              </w:rPr>
+              <w:t>הצלחה</w:t>
+            </w:r>
+          </w:p>
+        </w:tc>
+      </w:tr>
+      <w:tr>
+        <w:trPr/>
+        <w:tc>
+          <w:tcPr>
+            <w:tcW w:w="1030" w:type="dxa"/>
+            <w:tcBorders>
+              <w:left w:val="single" w:sz="4" w:space="0" w:color="000000"/>
+              <w:bottom w:val="single" w:sz="4" w:space="0" w:color="000000"/>
+            </w:tcBorders>
+          </w:tcPr>
+          <w:p>
+            <w:pPr>
+              <w:pStyle w:val="TableContents"/>
+              <w:bidi w:val="1"/>
+              <w:spacing w:before="0" w:after="160"/>
+              <w:jc w:val="left"/>
+              <w:rPr/>
+            </w:pPr>
+            <w:r>
+              <w:rPr/>
+              <w:t>Argon2</w:t>
+            </w:r>
+          </w:p>
+        </w:tc>
+        <w:tc>
+          <w:tcPr>
+            <w:tcW w:w="2321" w:type="dxa"/>
+            <w:tcBorders>
+              <w:left w:val="single" w:sz="4" w:space="0" w:color="000000"/>
+              <w:bottom w:val="single" w:sz="4" w:space="0" w:color="000000"/>
+            </w:tcBorders>
+          </w:tcPr>
+          <w:p>
+            <w:pPr>
+              <w:pStyle w:val="TableContents"/>
+              <w:bidi w:val="1"/>
+              <w:spacing w:before="0" w:after="160"/>
+              <w:jc w:val="left"/>
+              <w:rPr/>
+            </w:pPr>
+            <w:r>
+              <w:rPr/>
+              <w:t>SALT, PEPPER, RATE LIMITING, LOCKOUT, CAPTCHA</w:t>
+            </w:r>
+          </w:p>
+        </w:tc>
+        <w:tc>
+          <w:tcPr>
+            <w:tcW w:w="2837" w:type="dxa"/>
+            <w:tcBorders>
+              <w:left w:val="single" w:sz="4" w:space="0" w:color="000000"/>
+              <w:bottom w:val="single" w:sz="4" w:space="0" w:color="000000"/>
+            </w:tcBorders>
+          </w:tcPr>
+          <w:p>
+            <w:pPr>
+              <w:pStyle w:val="TableContents"/>
+              <w:bidi w:val="1"/>
+              <w:spacing w:before="0" w:after="160"/>
+              <w:jc w:val="left"/>
+              <w:rPr>
+                <w:rFonts w:cs="Carlito"/>
+              </w:rPr>
+            </w:pPr>
+            <w:r>
+              <w:rPr>
+                <w:rFonts w:cs="Carlito"/>
+              </w:rPr>
+              <w:t>5</w:t>
+            </w:r>
+            <w:r>
+              <w:rPr>
+                <w:rFonts w:cs="Carlito"/>
+                <w:rtl w:val="true"/>
+              </w:rPr>
+              <w:br/>
+            </w:r>
+            <w:r>
+              <w:rPr>
+                <w:rFonts w:cs="Carlito"/>
+                <w:rtl w:val="true"/>
+              </w:rPr>
+              <w:t>לאחר חמש ניסיונות חיבור</w:t>
+            </w:r>
+            <w:r>
+              <w:rPr>
+                <w:rFonts w:cs="Carlito"/>
+                <w:rtl w:val="true"/>
+              </w:rPr>
+              <w:t xml:space="preserve">, </w:t>
+            </w:r>
+            <w:r>
+              <w:rPr>
+                <w:rFonts w:cs="Carlito"/>
+                <w:rtl w:val="true"/>
+              </w:rPr>
+              <w:t>התקבלה נעילה ולא ניתן להתחבר יותר</w:t>
+            </w:r>
+          </w:p>
+        </w:tc>
+        <w:tc>
+          <w:tcPr>
+            <w:tcW w:w="2838" w:type="dxa"/>
+            <w:tcBorders>
+              <w:left w:val="single" w:sz="4" w:space="0" w:color="000000"/>
+              <w:bottom w:val="single" w:sz="4" w:space="0" w:color="000000"/>
+              <w:right w:val="single" w:sz="4" w:space="0" w:color="000000"/>
+            </w:tcBorders>
+          </w:tcPr>
+          <w:p>
+            <w:pPr>
+              <w:pStyle w:val="TableContents"/>
+              <w:bidi w:val="1"/>
+              <w:spacing w:before="0" w:after="160"/>
+              <w:jc w:val="left"/>
+              <w:rPr>
+                <w:rFonts w:cs="Carlito"/>
+              </w:rPr>
+            </w:pPr>
+            <w:r>
+              <w:rPr>
+                <w:rFonts w:cs="Carlito"/>
+                <w:rtl w:val="true"/>
+              </w:rPr>
+              <w:t>כישלון – מנגנונים שונים מונעים יותר מ</w:t>
+            </w:r>
+            <w:r>
+              <w:rPr>
+                <w:rFonts w:cs="Carlito"/>
+              </w:rPr>
+              <w:t>5</w:t>
+            </w:r>
+            <w:r>
+              <w:rPr>
+                <w:rFonts w:cs="Carlito"/>
+                <w:rtl w:val="true"/>
+              </w:rPr>
+              <w:t xml:space="preserve"> </w:t>
+            </w:r>
+            <w:r>
+              <w:rPr>
+                <w:rFonts w:cs="Carlito"/>
+                <w:rtl w:val="true"/>
+              </w:rPr>
+              <w:t>תקיפות בפרק זמן קצר</w:t>
+            </w:r>
+          </w:p>
+        </w:tc>
+      </w:tr>
+    </w:tbl>
+    <w:p>
+      <w:pPr>
+        <w:pStyle w:val="Normal"/>
+        <w:bidi w:val="1"/>
+        <w:jc w:val="left"/>
+        <w:rPr/>
+      </w:pPr>
+      <w:r>
+        <w:rPr>
+          <w:rtl w:val="true"/>
+        </w:rPr>
+      </w:r>
+    </w:p>
+    <w:p>
+      <w:pPr>
+        <w:pStyle w:val="Normal"/>
+        <w:bidi w:val="1"/>
+        <w:jc w:val="left"/>
+        <w:rPr/>
+      </w:pPr>
+      <w:r>
+        <w:rPr>
+          <w:rtl w:val="true"/>
+        </w:rPr>
+        <w:t xml:space="preserve">יש לקחת בחשבון שהבדיקות הללו נעשות מעל שרת </w:t>
+      </w:r>
+      <w:r>
+        <w:rPr/>
+        <w:t>flask</w:t>
+      </w:r>
+      <w:r>
+        <w:rPr>
+          <w:rtl w:val="true"/>
+        </w:rPr>
+        <w:t xml:space="preserve"> </w:t>
+      </w:r>
+      <w:r>
+        <w:rPr>
+          <w:rtl w:val="true"/>
+        </w:rPr>
+        <w:t>ולכן ניסיונות החיבור מושפעים מתקורת השרת</w:t>
+      </w:r>
+      <w:r>
+        <w:rPr>
+          <w:rtl w:val="true"/>
+        </w:rPr>
+        <w:t>.</w:t>
+      </w:r>
+    </w:p>
     <w:p>
       <w:pPr>
         <w:pStyle w:val="Heading3"/>
@@ -7307,6 +8064,490 @@
         <w:t>Password Spraying</w:t>
       </w:r>
     </w:p>
+    <w:tbl>
+      <w:tblPr>
+        <w:bidiVisual w:val="true"/>
+        <w:tblW w:w="9027" w:type="dxa"/>
+        <w:jc w:val="left"/>
+        <w:tblInd w:w="55" w:type="dxa"/>
+        <w:tblLayout w:type="fixed"/>
+        <w:tblCellMar>
+          <w:top w:w="55" w:type="dxa"/>
+          <w:left w:w="55" w:type="dxa"/>
+          <w:bottom w:w="55" w:type="dxa"/>
+          <w:right w:w="55" w:type="dxa"/>
+        </w:tblCellMar>
+      </w:tblPr>
+      <w:tblGrid>
+        <w:gridCol w:w="3352"/>
+        <w:gridCol w:w="3283"/>
+        <w:gridCol w:w="2392"/>
+      </w:tblGrid>
+      <w:tr>
+        <w:trPr/>
+        <w:tc>
+          <w:tcPr>
+            <w:tcW w:w="3352" w:type="dxa"/>
+            <w:tcBorders>
+              <w:top w:val="single" w:sz="4" w:space="0" w:color="000000"/>
+              <w:left w:val="single" w:sz="4" w:space="0" w:color="000000"/>
+              <w:bottom w:val="single" w:sz="4" w:space="0" w:color="000000"/>
+            </w:tcBorders>
+          </w:tcPr>
+          <w:p>
+            <w:pPr>
+              <w:pStyle w:val="TableContents"/>
+              <w:bidi w:val="1"/>
+              <w:spacing w:before="0" w:after="160"/>
+              <w:jc w:val="left"/>
+              <w:rPr/>
+            </w:pPr>
+            <w:r>
+              <w:rPr>
+                <w:rtl w:val="true"/>
+              </w:rPr>
+              <w:t>מנגנוני הגנה דלוקים</w:t>
+            </w:r>
+          </w:p>
+        </w:tc>
+        <w:tc>
+          <w:tcPr>
+            <w:tcW w:w="3283" w:type="dxa"/>
+            <w:tcBorders>
+              <w:top w:val="single" w:sz="4" w:space="0" w:color="000000"/>
+              <w:left w:val="single" w:sz="4" w:space="0" w:color="000000"/>
+              <w:bottom w:val="single" w:sz="4" w:space="0" w:color="000000"/>
+            </w:tcBorders>
+          </w:tcPr>
+          <w:p>
+            <w:pPr>
+              <w:pStyle w:val="TableContents"/>
+              <w:bidi w:val="1"/>
+              <w:spacing w:before="0" w:after="160"/>
+              <w:jc w:val="left"/>
+              <w:rPr/>
+            </w:pPr>
+            <w:r>
+              <w:rPr>
+                <w:rtl w:val="true"/>
+              </w:rPr>
+              <w:t>זמן תקיפת שלושים משתמשים</w:t>
+            </w:r>
+          </w:p>
+        </w:tc>
+        <w:tc>
+          <w:tcPr>
+            <w:tcW w:w="2392" w:type="dxa"/>
+            <w:tcBorders>
+              <w:top w:val="single" w:sz="4" w:space="0" w:color="000000"/>
+              <w:left w:val="single" w:sz="4" w:space="0" w:color="000000"/>
+              <w:bottom w:val="single" w:sz="4" w:space="0" w:color="000000"/>
+              <w:right w:val="single" w:sz="4" w:space="0" w:color="000000"/>
+            </w:tcBorders>
+          </w:tcPr>
+          <w:p>
+            <w:pPr>
+              <w:pStyle w:val="TableContents"/>
+              <w:bidi w:val="1"/>
+              <w:spacing w:before="0" w:after="160"/>
+              <w:jc w:val="left"/>
+              <w:rPr/>
+            </w:pPr>
+            <w:r>
+              <w:rPr>
+                <w:rtl w:val="true"/>
+              </w:rPr>
+              <w:t>תוצאה</w:t>
+            </w:r>
+          </w:p>
+        </w:tc>
+      </w:tr>
+      <w:tr>
+        <w:trPr/>
+        <w:tc>
+          <w:tcPr>
+            <w:tcW w:w="3352" w:type="dxa"/>
+            <w:tcBorders>
+              <w:left w:val="single" w:sz="4" w:space="0" w:color="000000"/>
+              <w:bottom w:val="single" w:sz="4" w:space="0" w:color="000000"/>
+            </w:tcBorders>
+          </w:tcPr>
+          <w:p>
+            <w:pPr>
+              <w:pStyle w:val="TableContents"/>
+              <w:bidi w:val="1"/>
+              <w:spacing w:before="0" w:after="160"/>
+              <w:jc w:val="left"/>
+              <w:rPr/>
+            </w:pPr>
+            <w:r>
+              <w:rPr/>
+              <w:t>SALT</w:t>
+            </w:r>
+          </w:p>
+        </w:tc>
+        <w:tc>
+          <w:tcPr>
+            <w:tcW w:w="3283" w:type="dxa"/>
+            <w:tcBorders>
+              <w:left w:val="single" w:sz="4" w:space="0" w:color="000000"/>
+              <w:bottom w:val="single" w:sz="4" w:space="0" w:color="000000"/>
+            </w:tcBorders>
+          </w:tcPr>
+          <w:p>
+            <w:pPr>
+              <w:pStyle w:val="TableContents"/>
+              <w:bidi w:val="1"/>
+              <w:spacing w:before="0" w:after="160"/>
+              <w:jc w:val="left"/>
+              <w:rPr>
+                <w:rFonts w:cs="Carlito"/>
+              </w:rPr>
+            </w:pPr>
+            <w:r>
+              <w:rPr>
+                <w:rFonts w:cs="Carlito"/>
+              </w:rPr>
+              <w:t>0.0046</w:t>
+            </w:r>
+            <w:r>
+              <w:rPr>
+                <w:rFonts w:cs="Carlito"/>
+                <w:rtl w:val="true"/>
+              </w:rPr>
+              <w:t xml:space="preserve"> </w:t>
+            </w:r>
+            <w:r>
+              <w:rPr>
+                <w:rFonts w:cs="Carlito"/>
+                <w:rtl w:val="true"/>
+              </w:rPr>
+              <w:t>שניות</w:t>
+            </w:r>
+          </w:p>
+        </w:tc>
+        <w:tc>
+          <w:tcPr>
+            <w:tcW w:w="2392" w:type="dxa"/>
+            <w:tcBorders>
+              <w:left w:val="single" w:sz="4" w:space="0" w:color="000000"/>
+              <w:bottom w:val="single" w:sz="4" w:space="0" w:color="000000"/>
+              <w:right w:val="single" w:sz="4" w:space="0" w:color="000000"/>
+            </w:tcBorders>
+          </w:tcPr>
+          <w:p>
+            <w:pPr>
+              <w:pStyle w:val="TableContents"/>
+              <w:bidi w:val="1"/>
+              <w:spacing w:before="0" w:after="160"/>
+              <w:jc w:val="left"/>
+              <w:rPr>
+                <w:rFonts w:cs="Carlito"/>
+              </w:rPr>
+            </w:pPr>
+            <w:r>
+              <w:rPr>
+                <w:rFonts w:cs="Carlito"/>
+                <w:rtl w:val="true"/>
+              </w:rPr>
+              <w:t>הצלחה</w:t>
+            </w:r>
+          </w:p>
+        </w:tc>
+      </w:tr>
+      <w:tr>
+        <w:trPr/>
+        <w:tc>
+          <w:tcPr>
+            <w:tcW w:w="3352" w:type="dxa"/>
+            <w:tcBorders>
+              <w:left w:val="single" w:sz="4" w:space="0" w:color="000000"/>
+              <w:bottom w:val="single" w:sz="4" w:space="0" w:color="000000"/>
+            </w:tcBorders>
+          </w:tcPr>
+          <w:p>
+            <w:pPr>
+              <w:pStyle w:val="TableContents"/>
+              <w:bidi w:val="1"/>
+              <w:spacing w:before="0" w:after="160"/>
+              <w:jc w:val="left"/>
+              <w:rPr/>
+            </w:pPr>
+            <w:r>
+              <w:rPr/>
+              <w:t>SALT, LOCKOUT</w:t>
+            </w:r>
+          </w:p>
+        </w:tc>
+        <w:tc>
+          <w:tcPr>
+            <w:tcW w:w="3283" w:type="dxa"/>
+            <w:tcBorders>
+              <w:left w:val="single" w:sz="4" w:space="0" w:color="000000"/>
+              <w:bottom w:val="single" w:sz="4" w:space="0" w:color="000000"/>
+            </w:tcBorders>
+          </w:tcPr>
+          <w:p>
+            <w:pPr>
+              <w:pStyle w:val="TableContents"/>
+              <w:bidi w:val="1"/>
+              <w:spacing w:before="0" w:after="160"/>
+              <w:jc w:val="left"/>
+              <w:rPr>
+                <w:rFonts w:cs="Carlito"/>
+              </w:rPr>
+            </w:pPr>
+            <w:r>
+              <w:rPr>
+                <w:rFonts w:cs="Carlito"/>
+              </w:rPr>
+              <w:t>0.0043</w:t>
+            </w:r>
+            <w:r>
+              <w:rPr>
+                <w:rFonts w:cs="Carlito"/>
+                <w:rtl w:val="true"/>
+              </w:rPr>
+              <w:t xml:space="preserve"> </w:t>
+            </w:r>
+            <w:r>
+              <w:rPr>
+                <w:rFonts w:cs="Carlito"/>
+                <w:rtl w:val="true"/>
+              </w:rPr>
+              <w:t>שניות</w:t>
+            </w:r>
+          </w:p>
+        </w:tc>
+        <w:tc>
+          <w:tcPr>
+            <w:tcW w:w="2392" w:type="dxa"/>
+            <w:tcBorders>
+              <w:left w:val="single" w:sz="4" w:space="0" w:color="000000"/>
+              <w:bottom w:val="single" w:sz="4" w:space="0" w:color="000000"/>
+              <w:right w:val="single" w:sz="4" w:space="0" w:color="000000"/>
+            </w:tcBorders>
+          </w:tcPr>
+          <w:p>
+            <w:pPr>
+              <w:pStyle w:val="TableContents"/>
+              <w:bidi w:val="1"/>
+              <w:spacing w:before="0" w:after="160"/>
+              <w:jc w:val="left"/>
+              <w:rPr>
+                <w:rFonts w:cs="Carlito"/>
+              </w:rPr>
+            </w:pPr>
+            <w:r>
+              <w:rPr>
+                <w:rFonts w:cs="Carlito"/>
+                <w:rtl w:val="true"/>
+              </w:rPr>
+              <w:t>הצלחה</w:t>
+            </w:r>
+          </w:p>
+        </w:tc>
+      </w:tr>
+      <w:tr>
+        <w:trPr/>
+        <w:tc>
+          <w:tcPr>
+            <w:tcW w:w="3352" w:type="dxa"/>
+            <w:tcBorders>
+              <w:left w:val="single" w:sz="4" w:space="0" w:color="000000"/>
+              <w:bottom w:val="single" w:sz="4" w:space="0" w:color="000000"/>
+            </w:tcBorders>
+          </w:tcPr>
+          <w:p>
+            <w:pPr>
+              <w:pStyle w:val="TableContents"/>
+              <w:bidi w:val="1"/>
+              <w:spacing w:before="0" w:after="160"/>
+              <w:jc w:val="left"/>
+              <w:rPr/>
+            </w:pPr>
+            <w:r>
+              <w:rPr/>
+              <w:t>SALT,  RATE LIMITING</w:t>
+            </w:r>
+          </w:p>
+        </w:tc>
+        <w:tc>
+          <w:tcPr>
+            <w:tcW w:w="3283" w:type="dxa"/>
+            <w:tcBorders>
+              <w:left w:val="single" w:sz="4" w:space="0" w:color="000000"/>
+              <w:bottom w:val="single" w:sz="4" w:space="0" w:color="000000"/>
+            </w:tcBorders>
+          </w:tcPr>
+          <w:p>
+            <w:pPr>
+              <w:pStyle w:val="TableContents"/>
+              <w:bidi w:val="1"/>
+              <w:spacing w:before="0" w:after="160"/>
+              <w:jc w:val="left"/>
+              <w:rPr>
+                <w:rFonts w:cs="Carlito"/>
+              </w:rPr>
+            </w:pPr>
+            <w:r>
+              <w:rPr>
+                <w:rFonts w:cs="Carlito"/>
+              </w:rPr>
+              <w:t>0.0045</w:t>
+            </w:r>
+            <w:r>
+              <w:rPr>
+                <w:rFonts w:cs="Carlito"/>
+                <w:rtl w:val="true"/>
+              </w:rPr>
+              <w:t xml:space="preserve"> </w:t>
+            </w:r>
+            <w:r>
+              <w:rPr>
+                <w:rFonts w:cs="Carlito"/>
+                <w:rtl w:val="true"/>
+              </w:rPr>
+              <w:t>שניות</w:t>
+            </w:r>
+          </w:p>
+        </w:tc>
+        <w:tc>
+          <w:tcPr>
+            <w:tcW w:w="2392" w:type="dxa"/>
+            <w:tcBorders>
+              <w:left w:val="single" w:sz="4" w:space="0" w:color="000000"/>
+              <w:bottom w:val="single" w:sz="4" w:space="0" w:color="000000"/>
+              <w:right w:val="single" w:sz="4" w:space="0" w:color="000000"/>
+            </w:tcBorders>
+          </w:tcPr>
+          <w:p>
+            <w:pPr>
+              <w:pStyle w:val="TableContents"/>
+              <w:bidi w:val="1"/>
+              <w:spacing w:before="0" w:after="160"/>
+              <w:jc w:val="left"/>
+              <w:rPr>
+                <w:rFonts w:cs="Carlito"/>
+              </w:rPr>
+            </w:pPr>
+            <w:r>
+              <w:rPr>
+                <w:rFonts w:cs="Carlito"/>
+                <w:rtl w:val="true"/>
+              </w:rPr>
+              <w:t>הצלחה</w:t>
+            </w:r>
+          </w:p>
+        </w:tc>
+      </w:tr>
+      <w:tr>
+        <w:trPr/>
+        <w:tc>
+          <w:tcPr>
+            <w:tcW w:w="3352" w:type="dxa"/>
+            <w:tcBorders>
+              <w:left w:val="single" w:sz="4" w:space="0" w:color="000000"/>
+              <w:bottom w:val="single" w:sz="4" w:space="0" w:color="000000"/>
+            </w:tcBorders>
+          </w:tcPr>
+          <w:p>
+            <w:pPr>
+              <w:pStyle w:val="TableContents"/>
+              <w:bidi w:val="1"/>
+              <w:spacing w:before="0" w:after="160"/>
+              <w:jc w:val="left"/>
+              <w:rPr/>
+            </w:pPr>
+            <w:r>
+              <w:rPr/>
+              <w:t>SALT, PEPPER, RATE LIMITING, LOCKOUT, CAPTCHA</w:t>
+            </w:r>
+          </w:p>
+        </w:tc>
+        <w:tc>
+          <w:tcPr>
+            <w:tcW w:w="3283" w:type="dxa"/>
+            <w:tcBorders>
+              <w:left w:val="single" w:sz="4" w:space="0" w:color="000000"/>
+              <w:bottom w:val="single" w:sz="4" w:space="0" w:color="000000"/>
+            </w:tcBorders>
+          </w:tcPr>
+          <w:p>
+            <w:pPr>
+              <w:pStyle w:val="TableContents"/>
+              <w:bidi w:val="1"/>
+              <w:spacing w:before="0" w:after="160"/>
+              <w:jc w:val="left"/>
+              <w:rPr>
+                <w:rFonts w:cs="Carlito"/>
+              </w:rPr>
+            </w:pPr>
+            <w:r>
+              <w:rPr>
+                <w:rFonts w:cs="Carlito"/>
+              </w:rPr>
+              <w:t>1.6</w:t>
+            </w:r>
+            <w:r>
+              <w:rPr>
+                <w:rFonts w:cs="Carlito"/>
+                <w:rtl w:val="true"/>
+              </w:rPr>
+              <w:t xml:space="preserve"> </w:t>
+            </w:r>
+            <w:r>
+              <w:rPr>
+                <w:rFonts w:cs="Carlito"/>
+                <w:rtl w:val="true"/>
+              </w:rPr>
+              <w:t>שניות</w:t>
+            </w:r>
+          </w:p>
+        </w:tc>
+        <w:tc>
+          <w:tcPr>
+            <w:tcW w:w="2392" w:type="dxa"/>
+            <w:tcBorders>
+              <w:left w:val="single" w:sz="4" w:space="0" w:color="000000"/>
+              <w:bottom w:val="single" w:sz="4" w:space="0" w:color="000000"/>
+              <w:right w:val="single" w:sz="4" w:space="0" w:color="000000"/>
+            </w:tcBorders>
+          </w:tcPr>
+          <w:p>
+            <w:pPr>
+              <w:pStyle w:val="TableContents"/>
+              <w:bidi w:val="1"/>
+              <w:spacing w:before="0" w:after="160"/>
+              <w:jc w:val="left"/>
+              <w:rPr>
+                <w:rFonts w:cs="Carlito"/>
+              </w:rPr>
+            </w:pPr>
+            <w:r>
+              <w:rPr>
+                <w:rFonts w:cs="Carlito"/>
+                <w:rtl w:val="true"/>
+              </w:rPr>
+              <w:t>הצלחה</w:t>
+            </w:r>
+          </w:p>
+        </w:tc>
+      </w:tr>
+    </w:tbl>
+    <w:p>
+      <w:pPr>
+        <w:pStyle w:val="Normal"/>
+        <w:bidi w:val="1"/>
+        <w:jc w:val="left"/>
+        <w:rPr/>
+      </w:pPr>
+      <w:r>
+        <w:rPr>
+          <w:rtl w:val="true"/>
+        </w:rPr>
+      </w:r>
+    </w:p>
     <w:p>
       <w:pPr>
         <w:pStyle w:val="Normal"/>
@@ -7685,13 +8926,7 @@
         <w:rPr>
           <w:rtl w:val="true"/>
         </w:rPr>
-        <w:t>תיעוד התקיפות ב</w:t>
-      </w:r>
-      <w:r>
-        <w:rPr>
-          <w:rtl w:val="true"/>
-        </w:rPr>
-        <w:t>קבצי לוג</w:t>
+        <w:t>תיעוד התקיפות בקבצי לוג</w:t>
       </w:r>
     </w:p>
     <w:p>
@@ -8458,14 +9693,12 @@
         </w:rPr>
         <w:t xml:space="preserve">- </w:t>
       </w:r>
-      <w:hyperlink r:id="rId3">
-        <w:r>
-          <w:rPr>
-            <w:rStyle w:val="Hyperlink"/>
-          </w:rPr>
-          <w:t>https://flask.palletsprojects.com/en/stable</w:t>
-        </w:r>
-      </w:hyperlink>
+      <w:r>
+        <w:rPr>
+          <w:rStyle w:val="Hyperlink"/>
+        </w:rPr>
+        <w:t>https://flask.palletsprojects.com/en/stable</w:t>
+      </w:r>
     </w:p>
     <w:p>
       <w:pPr>
@@ -8507,7 +9740,7 @@
         <w:t xml:space="preserve">- </w:t>
         <w:br/>
       </w:r>
-      <w:hyperlink r:id="rId4">
+      <w:hyperlink r:id="rId2">
         <w:r>
           <w:rPr>
             <w:rStyle w:val="Hyperlink"/>
@@ -8556,22 +9789,20 @@
         <w:t xml:space="preserve">- </w:t>
         <w:br/>
       </w:r>
-      <w:hyperlink r:id="rId5">
+      <w:hyperlink r:id="rId3">
         <w:r>
           <w:rPr>
             <w:rStyle w:val="Hyperlink"/>
           </w:rPr>
           <w:t>https://pyauth.github.io/pyotp</w:t>
         </w:r>
-        <w:hyperlink r:id="rId6">
-          <w:r>
-            <w:rPr>
-              <w:rStyle w:val="Hyperlink"/>
-              <w:rtl w:val="true"/>
-            </w:rPr>
-            <w:t>/</w:t>
-          </w:r>
-        </w:hyperlink>
+        <w:r>
+          <w:rPr>
+            <w:rStyle w:val="Hyperlink"/>
+            <w:rtl w:val="true"/>
+          </w:rPr>
+          <w:t>/</w:t>
+        </w:r>
       </w:hyperlink>
     </w:p>
     <w:p>

</xml_diff>